<commit_message>
Update Inspection Report Template.docx
</commit_message>
<xml_diff>
--- a/public/report_template/Inspection Report Template.docx
+++ b/public/report_template/Inspection Report Template.docx
@@ -19103,7 +19103,7 @@
       </w:tr>
       <w:tr>
         <w:trPr>
-          <w:trHeight w:val="345"/>
+          <w:trHeight w:val="144"/>
           <w:jc w:val="center"/>
         </w:trPr>
         <w:tc>
@@ -19171,20 +19171,20 @@
               <w:rPr>
                 <w:rFonts w:ascii="Arial" w:hAnsi="Arial" w:cs="Arial"/>
               </w:rPr>
-              <w:t>an_RTbc</w:t>
+              <w:t>bt</w:t>
+            </w:r>
+            <w:r>
+              <w:rPr>
+                <w:rFonts w:ascii="Arial" w:hAnsi="Arial" w:cs="Arial"/>
+              </w:rPr>
+              <w:t>_RTbc</w:t>
             </w:r>
             <w:proofErr w:type="spellEnd"/>
             <w:r>
               <w:rPr>
                 <w:rFonts w:ascii="Arial" w:hAnsi="Arial" w:cs="Arial"/>
               </w:rPr>
-              <w:t xml:space="preserve">} </w:t>
-            </w:r>
-            <w:r>
-              <w:rPr>
-                <w:rFonts w:ascii="Arial" w:hAnsi="Arial" w:cs="Arial"/>
-              </w:rPr>
-              <w:t>mm</w:t>
+              <w:t>} mm</w:t>
             </w:r>
             <w:r>
               <w:rPr>
@@ -19197,7 +19197,7 @@
       </w:tr>
       <w:tr>
         <w:trPr>
-          <w:trHeight w:val="345"/>
+          <w:trHeight w:val="144"/>
           <w:jc w:val="center"/>
         </w:trPr>
         <w:tc>
@@ -19263,20 +19263,20 @@
               <w:rPr>
                 <w:rFonts w:ascii="Arial" w:hAnsi="Arial" w:cs="Arial"/>
               </w:rPr>
-              <w:t>an_RTip</w:t>
+              <w:t>bt</w:t>
+            </w:r>
+            <w:r>
+              <w:rPr>
+                <w:rFonts w:ascii="Arial" w:hAnsi="Arial" w:cs="Arial"/>
+              </w:rPr>
+              <w:t>_RTip</w:t>
             </w:r>
             <w:proofErr w:type="spellEnd"/>
             <w:r>
               <w:rPr>
                 <w:rFonts w:ascii="Arial" w:hAnsi="Arial" w:cs="Arial"/>
               </w:rPr>
-              <w:t xml:space="preserve">} </w:t>
-            </w:r>
-            <w:r>
-              <w:rPr>
-                <w:rFonts w:ascii="Arial" w:hAnsi="Arial" w:cs="Arial"/>
-              </w:rPr>
-              <w:t>mm</w:t>
+              <w:t>} mm</w:t>
             </w:r>
             <w:r>
               <w:rPr>
@@ -19289,7 +19289,7 @@
       </w:tr>
       <w:tr>
         <w:trPr>
-          <w:trHeight w:val="345"/>
+          <w:trHeight w:val="144"/>
           <w:jc w:val="center"/>
         </w:trPr>
         <w:tc>
@@ -19356,27 +19356,27 @@
               <w:rPr>
                 <w:rFonts w:ascii="Arial" w:hAnsi="Arial" w:cs="Arial"/>
               </w:rPr>
-              <w:t>an_Or</w:t>
+              <w:t>bt</w:t>
+            </w:r>
+            <w:r>
+              <w:rPr>
+                <w:rFonts w:ascii="Arial" w:hAnsi="Arial" w:cs="Arial"/>
+              </w:rPr>
+              <w:t>_Or</w:t>
             </w:r>
             <w:proofErr w:type="spellEnd"/>
             <w:r>
               <w:rPr>
                 <w:rFonts w:ascii="Arial" w:hAnsi="Arial" w:cs="Arial"/>
               </w:rPr>
-              <w:t xml:space="preserve">} </w:t>
-            </w:r>
-            <w:r>
-              <w:rPr>
-                <w:rFonts w:ascii="Arial" w:hAnsi="Arial" w:cs="Arial"/>
-              </w:rPr>
-              <w:t>years</w:t>
+              <w:t>} years</w:t>
             </w:r>
           </w:p>
         </w:tc>
       </w:tr>
       <w:tr>
         <w:trPr>
-          <w:trHeight w:val="345"/>
+          <w:trHeight w:val="144"/>
           <w:jc w:val="center"/>
         </w:trPr>
         <w:tc>
@@ -19445,20 +19445,20 @@
               <w:rPr>
                 <w:rFonts w:ascii="Arial" w:hAnsi="Arial" w:cs="Arial"/>
               </w:rPr>
-              <w:t>an_StPr</w:t>
+              <w:t>bt</w:t>
+            </w:r>
+            <w:r>
+              <w:rPr>
+                <w:rFonts w:ascii="Arial" w:hAnsi="Arial" w:cs="Arial"/>
+              </w:rPr>
+              <w:t>_StPr</w:t>
             </w:r>
             <w:proofErr w:type="spellEnd"/>
             <w:r>
               <w:rPr>
                 <w:rFonts w:ascii="Arial" w:hAnsi="Arial" w:cs="Arial"/>
               </w:rPr>
-              <w:t xml:space="preserve">} </w:t>
-            </w:r>
-            <w:r>
-              <w:rPr>
-                <w:rFonts w:ascii="Arial" w:hAnsi="Arial" w:cs="Arial"/>
-              </w:rPr>
-              <w:t>mm/</w:t>
+              <w:t>} mm/</w:t>
             </w:r>
             <w:proofErr w:type="spellStart"/>
             <w:r>
@@ -19479,7 +19479,7 @@
       </w:tr>
       <w:tr>
         <w:trPr>
-          <w:trHeight w:val="345"/>
+          <w:trHeight w:val="144"/>
           <w:jc w:val="center"/>
         </w:trPr>
         <w:tc>
@@ -19548,20 +19548,20 @@
               <w:rPr>
                 <w:rFonts w:ascii="Arial" w:hAnsi="Arial" w:cs="Arial"/>
               </w:rPr>
-              <w:t>an_UPr</w:t>
+              <w:t>bt</w:t>
+            </w:r>
+            <w:r>
+              <w:rPr>
+                <w:rFonts w:ascii="Arial" w:hAnsi="Arial" w:cs="Arial"/>
+              </w:rPr>
+              <w:t>_UPr</w:t>
             </w:r>
             <w:proofErr w:type="spellEnd"/>
             <w:r>
               <w:rPr>
                 <w:rFonts w:ascii="Arial" w:hAnsi="Arial" w:cs="Arial"/>
               </w:rPr>
-              <w:t xml:space="preserve">} </w:t>
-            </w:r>
-            <w:r>
-              <w:rPr>
-                <w:rFonts w:ascii="Arial" w:hAnsi="Arial" w:cs="Arial"/>
-              </w:rPr>
-              <w:t>mm/</w:t>
+              <w:t>} mm/</w:t>
             </w:r>
             <w:proofErr w:type="spellStart"/>
             <w:r>
@@ -19576,7 +19576,7 @@
       </w:tr>
       <w:tr>
         <w:trPr>
-          <w:trHeight w:val="485"/>
+          <w:trHeight w:val="144"/>
           <w:jc w:val="center"/>
         </w:trPr>
         <w:tc>
@@ -19603,7 +19603,6 @@
                 <w:rFonts w:ascii="Arial" w:hAnsi="Arial" w:cs="Arial"/>
                 <w:color w:val="000000"/>
               </w:rPr>
-              <w:lastRenderedPageBreak/>
               <w:t>Age of Tank</w:t>
             </w:r>
             <w:r>
@@ -19644,27 +19643,27 @@
               <w:rPr>
                 <w:rFonts w:ascii="Arial" w:hAnsi="Arial" w:cs="Arial"/>
               </w:rPr>
-              <w:t>an_age_of_tank</w:t>
+              <w:t>bt</w:t>
+            </w:r>
+            <w:r>
+              <w:rPr>
+                <w:rFonts w:ascii="Arial" w:hAnsi="Arial" w:cs="Arial"/>
+              </w:rPr>
+              <w:t>_age_of_tank</w:t>
             </w:r>
             <w:proofErr w:type="spellEnd"/>
             <w:r>
               <w:rPr>
                 <w:rFonts w:ascii="Arial" w:hAnsi="Arial" w:cs="Arial"/>
               </w:rPr>
-              <w:t xml:space="preserve">} </w:t>
-            </w:r>
-            <w:r>
-              <w:rPr>
-                <w:rFonts w:ascii="Arial" w:hAnsi="Arial" w:cs="Arial"/>
-              </w:rPr>
-              <w:t>years</w:t>
+              <w:t>} years</w:t>
             </w:r>
           </w:p>
         </w:tc>
       </w:tr>
       <w:tr>
         <w:trPr>
-          <w:trHeight w:val="485"/>
+          <w:trHeight w:val="144"/>
           <w:jc w:val="center"/>
         </w:trPr>
         <w:tc>
@@ -19691,6 +19690,7 @@
                 <w:rFonts w:ascii="Arial" w:hAnsi="Arial" w:cs="Arial"/>
                 <w:color w:val="000000"/>
               </w:rPr>
+              <w:lastRenderedPageBreak/>
               <w:t>MRT</w:t>
             </w:r>
             <w:r>
@@ -19731,7 +19731,13 @@
               <w:rPr>
                 <w:rFonts w:ascii="Arial" w:hAnsi="Arial" w:cs="Arial"/>
               </w:rPr>
-              <w:t>an_MRT</w:t>
+              <w:t>bt</w:t>
+            </w:r>
+            <w:r>
+              <w:rPr>
+                <w:rFonts w:ascii="Arial" w:hAnsi="Arial" w:cs="Arial"/>
+              </w:rPr>
+              <w:t>_MRT</w:t>
             </w:r>
             <w:proofErr w:type="spellEnd"/>
             <w:r>
@@ -19757,7 +19763,7 @@
       </w:tr>
       <w:tr>
         <w:trPr>
-          <w:trHeight w:val="485"/>
+          <w:trHeight w:val="144"/>
           <w:jc w:val="center"/>
         </w:trPr>
         <w:tc>
@@ -19826,7 +19832,13 @@
               <w:rPr>
                 <w:rFonts w:ascii="Arial" w:hAnsi="Arial" w:cs="Arial"/>
               </w:rPr>
-              <w:t>an_</w:t>
+              <w:t>bt</w:t>
+            </w:r>
+            <w:r>
+              <w:rPr>
+                <w:rFonts w:ascii="Arial" w:hAnsi="Arial" w:cs="Arial"/>
+              </w:rPr>
+              <w:t>_</w:t>
             </w:r>
             <w:r>
               <w:rPr>
@@ -19864,7 +19876,7 @@
       </w:tr>
       <w:tr>
         <w:trPr>
-          <w:trHeight w:val="485"/>
+          <w:trHeight w:val="144"/>
           <w:jc w:val="center"/>
         </w:trPr>
         <w:tc>
@@ -19931,7 +19943,13 @@
               <w:rPr>
                 <w:rFonts w:ascii="Arial" w:hAnsi="Arial" w:cs="Arial"/>
               </w:rPr>
-              <w:t>an_result</w:t>
+              <w:t>bt</w:t>
+            </w:r>
+            <w:r>
+              <w:rPr>
+                <w:rFonts w:ascii="Arial" w:hAnsi="Arial" w:cs="Arial"/>
+              </w:rPr>
+              <w:t>_result</w:t>
             </w:r>
             <w:proofErr w:type="spellEnd"/>
             <w:r>
@@ -19945,7 +19963,7 @@
       </w:tr>
       <w:tr>
         <w:trPr>
-          <w:trHeight w:val="485"/>
+          <w:trHeight w:val="144"/>
           <w:jc w:val="center"/>
         </w:trPr>
         <w:tc>
@@ -20012,7 +20030,13 @@
               <w:rPr>
                 <w:rFonts w:ascii="Arial" w:hAnsi="Arial" w:cs="Arial"/>
               </w:rPr>
-              <w:t>an_recommedation</w:t>
+              <w:t>bt</w:t>
+            </w:r>
+            <w:r>
+              <w:rPr>
+                <w:rFonts w:ascii="Arial" w:hAnsi="Arial" w:cs="Arial"/>
+              </w:rPr>
+              <w:t>_recommedation</w:t>
             </w:r>
             <w:proofErr w:type="spellEnd"/>
             <w:r>
@@ -21223,47 +21247,47 @@
         <w:rPr>
           <w:rFonts w:ascii="Arial" w:hAnsi="Arial" w:cs="Arial"/>
         </w:rPr>
+        <w:t>(Show plan view layout drawing of tank bottom with notable appurtenances labeled, bottom plates numbered, and appropriate reference points noted. Include all locations of</w:t>
+      </w:r>
+      <w:r>
+        <w:rPr>
+          <w:rFonts w:ascii="Arial" w:hAnsi="Arial" w:cs="Arial"/>
+        </w:rPr>
+        <w:t xml:space="preserve"> critical zone</w:t>
+      </w:r>
+      <w:r>
+        <w:rPr>
+          <w:rFonts w:ascii="Arial" w:hAnsi="Arial" w:cs="Arial"/>
+        </w:rPr>
+        <w:t xml:space="preserve"> </w:t>
+      </w:r>
+      <w:r>
+        <w:rPr>
+          <w:rFonts w:ascii="Arial" w:hAnsi="Arial" w:cs="Arial"/>
+        </w:rPr>
+        <w:t>findings</w:t>
+      </w:r>
+      <w:r>
+        <w:rPr>
+          <w:rFonts w:ascii="Arial" w:hAnsi="Arial" w:cs="Arial"/>
+        </w:rPr>
+        <w:t xml:space="preserve"> that require repair before returning tank to service.)</w:t>
+      </w:r>
+    </w:p>
+    <w:p>
+      <w:pPr>
+        <w:rPr>
+          <w:rFonts w:ascii="Arial" w:hAnsi="Arial" w:cs="Arial"/>
+        </w:rPr>
+      </w:pPr>
+    </w:p>
+    <w:p>
+      <w:pPr>
+        <w:pStyle w:val="Heading2"/>
+      </w:pPr>
+      <w:bookmarkStart w:id="26" w:name="_Toc221340864"/>
+      <w:r>
         <w:lastRenderedPageBreak/>
-        <w:t>(Show plan view layout drawing of tank bottom with notable appurtenances labeled, bottom plates numbered, and appropriate reference points noted. Include all locations of</w:t>
-      </w:r>
-      <w:r>
-        <w:rPr>
-          <w:rFonts w:ascii="Arial" w:hAnsi="Arial" w:cs="Arial"/>
-        </w:rPr>
-        <w:t xml:space="preserve"> critical zone</w:t>
-      </w:r>
-      <w:r>
-        <w:rPr>
-          <w:rFonts w:ascii="Arial" w:hAnsi="Arial" w:cs="Arial"/>
-        </w:rPr>
-        <w:t xml:space="preserve"> </w:t>
-      </w:r>
-      <w:r>
-        <w:rPr>
-          <w:rFonts w:ascii="Arial" w:hAnsi="Arial" w:cs="Arial"/>
-        </w:rPr>
-        <w:t>findings</w:t>
-      </w:r>
-      <w:r>
-        <w:rPr>
-          <w:rFonts w:ascii="Arial" w:hAnsi="Arial" w:cs="Arial"/>
-        </w:rPr>
-        <w:t xml:space="preserve"> that require repair before returning tank to service.)</w:t>
-      </w:r>
-    </w:p>
-    <w:p>
-      <w:pPr>
-        <w:rPr>
-          <w:rFonts w:ascii="Arial" w:hAnsi="Arial" w:cs="Arial"/>
-        </w:rPr>
-      </w:pPr>
-    </w:p>
-    <w:p>
-      <w:pPr>
-        <w:pStyle w:val="Heading2"/>
-      </w:pPr>
-      <w:bookmarkStart w:id="26" w:name="_Toc221340864"/>
-      <w:r>
         <w:t>Shell</w:t>
       </w:r>
       <w:bookmarkEnd w:id="26"/>
@@ -22663,16 +22687,7 @@
                 <w:sz w:val="20"/>
                 <w:szCs w:val="20"/>
               </w:rPr>
-              <w:t>cours</w:t>
-            </w:r>
-            <w:r>
-              <w:rPr>
-                <w:rFonts w:ascii="Arial" w:hAnsi="Arial" w:cs="Arial"/>
-                <w:sz w:val="20"/>
-                <w:szCs w:val="20"/>
-              </w:rPr>
-              <w:lastRenderedPageBreak/>
-              <w:t>e}{</w:t>
+              <w:t>course}{</w:t>
             </w:r>
             <w:proofErr w:type="gramEnd"/>
             <w:r>
@@ -22707,7 +22722,6 @@
                 <w:sz w:val="20"/>
                 <w:szCs w:val="20"/>
               </w:rPr>
-              <w:lastRenderedPageBreak/>
               <w:t>{</w:t>
             </w:r>
             <w:proofErr w:type="spellStart"/>
@@ -22726,7 +22740,6 @@
                 <w:sz w:val="20"/>
                 <w:szCs w:val="20"/>
               </w:rPr>
-              <w:lastRenderedPageBreak/>
               <w:t>}</w:t>
             </w:r>
           </w:p>
@@ -22754,7 +22767,6 @@
                 <w:sz w:val="20"/>
                 <w:szCs w:val="20"/>
               </w:rPr>
-              <w:lastRenderedPageBreak/>
               <w:t>{</w:t>
             </w:r>
             <w:proofErr w:type="spellStart"/>
@@ -24405,7 +24417,6 @@
                 <w:sz w:val="20"/>
                 <w:szCs w:val="20"/>
               </w:rPr>
-              <w:lastRenderedPageBreak/>
               <w:t xml:space="preserve">Roof </w:t>
             </w:r>
           </w:p>
@@ -26645,7 +26656,6 @@
                 <w:sz w:val="20"/>
                 <w:szCs w:val="20"/>
               </w:rPr>
-              <w:lastRenderedPageBreak/>
               <w:t>Shell</w:t>
             </w:r>
           </w:p>
@@ -27602,6 +27612,7 @@
         <w:pStyle w:val="Heading3"/>
       </w:pPr>
       <w:r>
+        <w:lastRenderedPageBreak/>
         <w:t>Service Interval Calculation</w:t>
       </w:r>
     </w:p>
@@ -28240,14 +28251,7 @@
               <w:rPr>
                 <w:rFonts w:ascii="Arial" w:hAnsi="Arial" w:cs="Arial"/>
               </w:rPr>
-              <w:t xml:space="preserve">Time to Next Inspection by this Component Service </w:t>
-            </w:r>
-            <w:r>
-              <w:rPr>
-                <w:rFonts w:ascii="Arial" w:hAnsi="Arial" w:cs="Arial"/>
-              </w:rPr>
-              <w:lastRenderedPageBreak/>
-              <w:t>Interval (Years)</w:t>
+              <w:t>Time to Next Inspection by this Component Service Interval (Years)</w:t>
             </w:r>
           </w:p>
         </w:tc>
@@ -28266,7 +28270,6 @@
               <w:rPr>
                 <w:rFonts w:ascii="Arial" w:hAnsi="Arial" w:cs="Arial"/>
               </w:rPr>
-              <w:lastRenderedPageBreak/>
               <w:t>End of Life Span of this Component (Years)</w:t>
             </w:r>
           </w:p>
@@ -36297,14 +36300,6 @@
 </file>
 
 <file path=customXml/item1.xml><?xml version="1.0" encoding="utf-8"?>
-<LongProperties xmlns="http://schemas.microsoft.com/office/2006/metadata/longProperties"/>
-</file>
-
-<file path=customXml/item2.xml><?xml version="1.0" encoding="utf-8"?>
-<b:Sources xmlns:b="http://schemas.openxmlformats.org/officeDocument/2006/bibliography" xmlns="http://schemas.openxmlformats.org/officeDocument/2006/bibliography" SelectedStyle="\APASixthEditionOfficeOnline.xsl" StyleName="APA" Version="6"/>
-</file>
-
-<file path=customXml/item3.xml><?xml version="1.0" encoding="utf-8"?>
 <ct:contentTypeSchema xmlns:ct="http://schemas.microsoft.com/office/2006/metadata/contentType" xmlns:ma="http://schemas.microsoft.com/office/2006/metadata/properties/metaAttributes" ct:_="" ma:_="" ma:contentTypeName="Engineering Document Type" ma:contentTypeID="0x010100FBB1BDE89FB27C449A0E29AF421E31240100C0D9D7BC6619BD48A96E4A1BD77BC50B0073093D7EAF81F54E8DE90FC6A95F3A6C" ma:contentTypeVersion="6" ma:contentTypeDescription="" ma:contentTypeScope="" ma:versionID="a9083c83a837b29b617e038f96e25af7">
   <xsd:schema xmlns:xsd="http://www.w3.org/2001/XMLSchema" xmlns:p="http://schemas.microsoft.com/office/2006/metadata/properties" xmlns:ns2="3d3de70d-e467-45db-9e5f-8f8883f16152" xmlns:ns3="e6bb6fa4-9c23-4df5-9c72-0315fa8fef6d" targetNamespace="http://schemas.microsoft.com/office/2006/metadata/properties" ma:root="true" ma:fieldsID="392cea487dd0dbeb9991e8e0abadbe76" ns2:_="" ns3:_="">
     <xsd:import namespace="3d3de70d-e467-45db-9e5f-8f8883f16152"/>
@@ -36423,7 +36418,24 @@
 </ct:contentTypeSchema>
 </file>
 
+<file path=customXml/item2.xml><?xml version="1.0" encoding="utf-8"?>
+<b:Sources xmlns:b="http://schemas.openxmlformats.org/officeDocument/2006/bibliography" xmlns="http://schemas.openxmlformats.org/officeDocument/2006/bibliography" SelectedStyle="\APASixthEditionOfficeOnline.xsl" StyleName="APA" Version="6"/>
+</file>
+
+<file path=customXml/item3.xml><?xml version="1.0" encoding="utf-8"?>
+<LongProperties xmlns="http://schemas.microsoft.com/office/2006/metadata/longProperties"/>
+</file>
+
 <file path=customXml/item4.xml><?xml version="1.0" encoding="utf-8"?>
+<?mso-contentType ?>
+<FormTemplates xmlns="http://schemas.microsoft.com/sharepoint/v3/contenttype/forms">
+  <Display>DocumentLibraryForm</Display>
+  <Edit>DocumentLibraryForm</Edit>
+  <New>DocumentLibraryForm</New>
+</FormTemplates>
+</file>
+
+<file path=customXml/item5.xml><?xml version="1.0" encoding="utf-8"?>
 <p:properties xmlns:p="http://schemas.microsoft.com/office/2006/metadata/properties" xmlns:xsi="http://www.w3.org/2001/XMLSchema-instance" xmlns:pc="http://schemas.microsoft.com/office/infopath/2007/PartnerControls">
   <documentManagement>
     <Preservation_x0020_Order_x0020_Numbers xmlns="e6bb6fa4-9c23-4df5-9c72-0315fa8fef6d" xsi:nil="true"/>
@@ -36434,32 +36446,7 @@
 </p:properties>
 </file>
 
-<file path=customXml/item5.xml><?xml version="1.0" encoding="utf-8"?>
-<?mso-contentType ?>
-<FormTemplates xmlns="http://schemas.microsoft.com/sharepoint/v3/contenttype/forms">
-  <Display>DocumentLibraryForm</Display>
-  <Edit>DocumentLibraryForm</Edit>
-  <New>DocumentLibraryForm</New>
-</FormTemplates>
-</file>
-
 <file path=customXml/itemProps1.xml><?xml version="1.0" encoding="utf-8"?>
-<ds:datastoreItem xmlns:ds="http://schemas.openxmlformats.org/officeDocument/2006/customXml" ds:itemID="{B55CBAA4-4B75-4B7A-B822-94E5CCFF7DC1}">
-  <ds:schemaRefs>
-    <ds:schemaRef ds:uri="http://schemas.microsoft.com/office/2006/metadata/longProperties"/>
-  </ds:schemaRefs>
-</ds:datastoreItem>
-</file>
-
-<file path=customXml/itemProps2.xml><?xml version="1.0" encoding="utf-8"?>
-<ds:datastoreItem xmlns:ds="http://schemas.openxmlformats.org/officeDocument/2006/customXml" ds:itemID="{D0400FD0-BFC5-4D90-BE5C-254967636A04}">
-  <ds:schemaRefs>
-    <ds:schemaRef ds:uri="http://schemas.openxmlformats.org/officeDocument/2006/bibliography"/>
-  </ds:schemaRefs>
-</ds:datastoreItem>
-</file>
-
-<file path=customXml/itemProps3.xml><?xml version="1.0" encoding="utf-8"?>
 <ds:datastoreItem xmlns:ds="http://schemas.openxmlformats.org/officeDocument/2006/customXml" ds:itemID="{64202ECB-2D83-42C5-9B5D-2824165CA450}">
   <ds:schemaRefs>
     <ds:schemaRef ds:uri="http://schemas.microsoft.com/office/2006/metadata/contentType"/>
@@ -36477,7 +36464,31 @@
 </ds:datastoreItem>
 </file>
 
+<file path=customXml/itemProps2.xml><?xml version="1.0" encoding="utf-8"?>
+<ds:datastoreItem xmlns:ds="http://schemas.openxmlformats.org/officeDocument/2006/customXml" ds:itemID="{D0400FD0-BFC5-4D90-BE5C-254967636A04}">
+  <ds:schemaRefs>
+    <ds:schemaRef ds:uri="http://schemas.openxmlformats.org/officeDocument/2006/bibliography"/>
+  </ds:schemaRefs>
+</ds:datastoreItem>
+</file>
+
+<file path=customXml/itemProps3.xml><?xml version="1.0" encoding="utf-8"?>
+<ds:datastoreItem xmlns:ds="http://schemas.openxmlformats.org/officeDocument/2006/customXml" ds:itemID="{B55CBAA4-4B75-4B7A-B822-94E5CCFF7DC1}">
+  <ds:schemaRefs>
+    <ds:schemaRef ds:uri="http://schemas.microsoft.com/office/2006/metadata/longProperties"/>
+  </ds:schemaRefs>
+</ds:datastoreItem>
+</file>
+
 <file path=customXml/itemProps4.xml><?xml version="1.0" encoding="utf-8"?>
+<ds:datastoreItem xmlns:ds="http://schemas.openxmlformats.org/officeDocument/2006/customXml" ds:itemID="{8549803B-2EA4-4DF3-819D-7CBDB0FE4B20}">
+  <ds:schemaRefs>
+    <ds:schemaRef ds:uri="http://schemas.microsoft.com/sharepoint/v3/contenttype/forms"/>
+  </ds:schemaRefs>
+</ds:datastoreItem>
+</file>
+
+<file path=customXml/itemProps5.xml><?xml version="1.0" encoding="utf-8"?>
 <ds:datastoreItem xmlns:ds="http://schemas.openxmlformats.org/officeDocument/2006/customXml" ds:itemID="{BDC7232C-ECA0-44C8-A54D-1BB68522C927}">
   <ds:schemaRefs>
     <ds:schemaRef ds:uri="http://schemas.microsoft.com/office/2006/metadata/properties"/>
@@ -36486,12 +36497,4 @@
     <ds:schemaRef ds:uri="3d3de70d-e467-45db-9e5f-8f8883f16152"/>
   </ds:schemaRefs>
 </ds:datastoreItem>
-</file>
-
-<file path=customXml/itemProps5.xml><?xml version="1.0" encoding="utf-8"?>
-<ds:datastoreItem xmlns:ds="http://schemas.openxmlformats.org/officeDocument/2006/customXml" ds:itemID="{8549803B-2EA4-4DF3-819D-7CBDB0FE4B20}">
-  <ds:schemaRefs>
-    <ds:schemaRef ds:uri="http://schemas.microsoft.com/sharepoint/v3/contenttype/forms"/>
-  </ds:schemaRefs>
-</ds:datastoreItem>
 </file>
</xml_diff>